<commit_message>
AutoCommit_11 июля 2024 г. 15:27:03_SibNout2023
</commit_message>
<xml_diff>
--- a/2ОИБАС1322/_Проверено/_УП_1-2_ПоздеевИванЛеонидович_2ОИБАС1322.docx
+++ b/2ОИБАС1322/_Проверено/_УП_1-2_ПоздеевИванЛеонидович_2ОИБАС1322.docx
@@ -323,8 +323,9 @@
           <w:szCs w:val="28"/>
           <w:shd w:val="clear" w:color="auto" w:fill="FFFFFF"/>
         </w:rPr>
-        <w:t xml:space="preserve">Студент: </w:t>
-      </w:r>
+        <w:t xml:space="preserve">Студент: Гамидов Аслан </w:t>
+      </w:r>
+      <w:proofErr w:type="spellStart"/>
       <w:r>
         <w:rPr>
           <w:rFonts w:ascii="Times New Roman" w:hAnsi="Times New Roman"/>
@@ -332,10 +333,9 @@
           <w:szCs w:val="28"/>
           <w:shd w:val="clear" w:color="auto" w:fill="FFFFFF"/>
         </w:rPr>
-        <w:t>Поздеев Иван Леонидович</w:t>
-      </w:r>
-      <w:bookmarkStart w:id="0" w:name="_GoBack"/>
-      <w:bookmarkEnd w:id="0"/>
+        <w:t>Эльчинович</w:t>
+      </w:r>
+      <w:proofErr w:type="spellEnd"/>
     </w:p>
     <w:p>
       <w:pPr>
@@ -1869,6 +1869,8 @@
           <w:szCs w:val="28"/>
         </w:rPr>
       </w:pPr>
+      <w:bookmarkStart w:id="0" w:name="_GoBack"/>
+      <w:bookmarkEnd w:id="0"/>
     </w:p>
     <w:sectPr>
       <w:pgSz w:w="11906" w:h="16838"/>

</xml_diff>